<commit_message>
Added empty trade by trade agreement table
</commit_message>
<xml_diff>
--- a/R/MonthlyReportAndTables/styles_reference.docx
+++ b/R/MonthlyReportAndTables/styles_reference.docx
@@ -2,6 +2,182 @@
 <file path=word/document.xml><?xml version="1.0" encoding="utf-8"?>
 <w:document xmlns:wpc="http://schemas.microsoft.com/office/word/2010/wordprocessingCanvas" xmlns:cx="http://schemas.microsoft.com/office/drawing/2014/chartex" xmlns:cx1="http://schemas.microsoft.com/office/drawing/2015/9/8/chartex" xmlns:cx2="http://schemas.microsoft.com/office/drawing/2015/10/21/chartex" xmlns:cx3="http://schemas.microsoft.com/office/drawing/2016/5/9/chartex" xmlns:cx4="http://schemas.microsoft.com/office/drawing/2016/5/10/chartex" xmlns:cx5="http://schemas.microsoft.com/office/drawing/2016/5/11/chartex" xmlns:cx6="http://schemas.microsoft.com/office/drawing/2016/5/12/chartex" xmlns:cx7="http://schemas.microsoft.com/office/drawing/2016/5/13/chartex" xmlns:cx8="http://schemas.microsoft.com/office/drawing/2016/5/14/chartex" xmlns:mc="http://schemas.openxmlformats.org/markup-compatibility/2006" xmlns:aink="http://schemas.microsoft.com/office/drawing/2016/ink" xmlns:am3d="http://schemas.microsoft.com/office/drawing/2017/model3d" xmlns:o="urn:schemas-microsoft-com:office:office" xmlns:r="http://schemas.openxmlformats.org/officeDocument/2006/relationships" xmlns:m="http://schemas.openxmlformats.org/officeDocument/2006/math" xmlns:v="urn:schemas-microsoft-com:vml" xmlns:wp14="http://schemas.microsoft.com/office/word/2010/wordprocessingDrawing" xmlns:wp="http://schemas.openxmlformats.org/drawingml/2006/wordprocessingDrawing" xmlns:w10="urn:schemas-microsoft-com:office:word" xmlns:w="http://schemas.openxmlformats.org/wordprocessingml/2006/main" xmlns:w14="http://schemas.microsoft.com/office/word/2010/wordml" xmlns:w15="http://schemas.microsoft.com/office/word/2012/wordml" xmlns:w16cid="http://schemas.microsoft.com/office/word/2016/wordml/cid" xmlns:w16se="http://schemas.microsoft.com/office/word/2015/wordml/symex" xmlns:wpg="http://schemas.microsoft.com/office/word/2010/wordprocessingGroup" xmlns:wpi="http://schemas.microsoft.com/office/word/2010/wordprocessingInk" xmlns:wne="http://schemas.microsoft.com/office/word/2006/wordml" xmlns:wps="http://schemas.microsoft.com/office/word/2010/wordprocessingShape" mc:Ignorable="w14 w15 w16se w16cid wp14">
   <w:body>
+    <w:tbl>
+      <w:tblPr>
+        <w:tblStyle w:val="TableGrid"/>
+        <w:tblpPr w:leftFromText="180" w:rightFromText="180" w:vertAnchor="text" w:horzAnchor="page" w:tblpX="15148" w:tblpY="-503"/>
+        <w:tblOverlap w:val="never"/>
+        <w:tblW w:w="0" w:type="auto"/>
+        <w:tblLook w:val="04A0" w:firstRow="1" w:lastRow="0" w:firstColumn="1" w:lastColumn="0" w:noHBand="0" w:noVBand="1"/>
+      </w:tblPr>
+      <w:tblGrid>
+        <w:gridCol w:w="250"/>
+        <w:gridCol w:w="284"/>
+        <w:gridCol w:w="283"/>
+        <w:gridCol w:w="284"/>
+        <w:gridCol w:w="283"/>
+      </w:tblGrid>
+      <w:tr>
+        <w:tc>
+          <w:tcPr>
+            <w:tcW w:w="250" w:type="dxa"/>
+          </w:tcPr>
+          <w:p/>
+        </w:tc>
+        <w:tc>
+          <w:tcPr>
+            <w:tcW w:w="284" w:type="dxa"/>
+          </w:tcPr>
+          <w:p/>
+        </w:tc>
+        <w:tc>
+          <w:tcPr>
+            <w:tcW w:w="283" w:type="dxa"/>
+          </w:tcPr>
+          <w:p/>
+        </w:tc>
+        <w:tc>
+          <w:tcPr>
+            <w:tcW w:w="284" w:type="dxa"/>
+          </w:tcPr>
+          <w:p/>
+        </w:tc>
+        <w:tc>
+          <w:tcPr>
+            <w:tcW w:w="283" w:type="dxa"/>
+          </w:tcPr>
+          <w:p/>
+        </w:tc>
+      </w:tr>
+      <w:tr>
+        <w:tc>
+          <w:tcPr>
+            <w:tcW w:w="250" w:type="dxa"/>
+          </w:tcPr>
+          <w:p/>
+        </w:tc>
+        <w:tc>
+          <w:tcPr>
+            <w:tcW w:w="284" w:type="dxa"/>
+          </w:tcPr>
+          <w:p/>
+        </w:tc>
+        <w:tc>
+          <w:tcPr>
+            <w:tcW w:w="283" w:type="dxa"/>
+          </w:tcPr>
+          <w:p/>
+        </w:tc>
+        <w:tc>
+          <w:tcPr>
+            <w:tcW w:w="284" w:type="dxa"/>
+          </w:tcPr>
+          <w:p/>
+        </w:tc>
+        <w:tc>
+          <w:tcPr>
+            <w:tcW w:w="283" w:type="dxa"/>
+          </w:tcPr>
+          <w:p/>
+        </w:tc>
+      </w:tr>
+      <w:tr>
+        <w:tc>
+          <w:tcPr>
+            <w:tcW w:w="250" w:type="dxa"/>
+          </w:tcPr>
+          <w:p/>
+        </w:tc>
+        <w:tc>
+          <w:tcPr>
+            <w:tcW w:w="284" w:type="dxa"/>
+          </w:tcPr>
+          <w:p/>
+        </w:tc>
+        <w:tc>
+          <w:tcPr>
+            <w:tcW w:w="283" w:type="dxa"/>
+          </w:tcPr>
+          <w:p/>
+        </w:tc>
+        <w:tc>
+          <w:tcPr>
+            <w:tcW w:w="284" w:type="dxa"/>
+          </w:tcPr>
+          <w:p/>
+        </w:tc>
+        <w:tc>
+          <w:tcPr>
+            <w:tcW w:w="283" w:type="dxa"/>
+          </w:tcPr>
+          <w:p/>
+        </w:tc>
+      </w:tr>
+      <w:tr>
+        <w:tc>
+          <w:tcPr>
+            <w:tcW w:w="250" w:type="dxa"/>
+          </w:tcPr>
+          <w:p/>
+        </w:tc>
+        <w:tc>
+          <w:tcPr>
+            <w:tcW w:w="284" w:type="dxa"/>
+          </w:tcPr>
+          <w:p/>
+        </w:tc>
+        <w:tc>
+          <w:tcPr>
+            <w:tcW w:w="283" w:type="dxa"/>
+          </w:tcPr>
+          <w:p/>
+        </w:tc>
+        <w:tc>
+          <w:tcPr>
+            <w:tcW w:w="284" w:type="dxa"/>
+          </w:tcPr>
+          <w:p/>
+        </w:tc>
+        <w:tc>
+          <w:tcPr>
+            <w:tcW w:w="283" w:type="dxa"/>
+          </w:tcPr>
+          <w:p/>
+        </w:tc>
+      </w:tr>
+      <w:tr>
+        <w:tc>
+          <w:tcPr>
+            <w:tcW w:w="250" w:type="dxa"/>
+          </w:tcPr>
+          <w:p/>
+        </w:tc>
+        <w:tc>
+          <w:tcPr>
+            <w:tcW w:w="284" w:type="dxa"/>
+          </w:tcPr>
+          <w:p/>
+        </w:tc>
+        <w:tc>
+          <w:tcPr>
+            <w:tcW w:w="283" w:type="dxa"/>
+          </w:tcPr>
+          <w:p/>
+        </w:tc>
+        <w:tc>
+          <w:tcPr>
+            <w:tcW w:w="284" w:type="dxa"/>
+          </w:tcPr>
+          <w:p/>
+        </w:tc>
+        <w:tc>
+          <w:tcPr>
+            <w:tcW w:w="283" w:type="dxa"/>
+          </w:tcPr>
+          <w:p/>
+        </w:tc>
+      </w:tr>
+    </w:tbl>
     <w:p>
       <w:pPr>
         <w:pStyle w:val="Title"/>
@@ -28,6 +204,10 @@
       <w:r>
         <w:t>column landscape document.</w:t>
       </w:r>
+    </w:p>
+    <w:p/>
+    <w:p/>
+    <w:p>
       <w:bookmarkStart w:id="0" w:name="_GoBack"/>
       <w:bookmarkEnd w:id="0"/>
     </w:p>
@@ -135,7 +315,7 @@
         <w:noProof/>
       </w:rPr>
       <w:drawing>
-        <wp:anchor distT="0" distB="0" distL="114300" distR="114300" simplePos="0" relativeHeight="251672576" behindDoc="1" locked="0" layoutInCell="1" allowOverlap="1" wp14:anchorId="0AF2012F" wp14:editId="4859366E">
+        <wp:anchor distT="0" distB="0" distL="114300" distR="114300" simplePos="0" relativeHeight="251669504" behindDoc="1" locked="0" layoutInCell="1" allowOverlap="1" wp14:anchorId="0AF2012F" wp14:editId="4859366E">
           <wp:simplePos x="0" y="0"/>
           <wp:positionH relativeFrom="column">
             <wp:posOffset>0</wp:posOffset>
@@ -204,7 +384,7 @@
         <w:noProof/>
       </w:rPr>
       <w:drawing>
-        <wp:anchor distT="0" distB="0" distL="114300" distR="114300" simplePos="0" relativeHeight="251652096" behindDoc="1" locked="0" layoutInCell="1" allowOverlap="1" wp14:anchorId="632D4BC7" wp14:editId="52A898BE">
+        <wp:anchor distT="0" distB="0" distL="114300" distR="114300" simplePos="0" relativeHeight="251653120" behindDoc="1" locked="0" layoutInCell="1" allowOverlap="1" wp14:anchorId="632D4BC7" wp14:editId="52A898BE">
           <wp:simplePos x="0" y="0"/>
           <wp:positionH relativeFrom="margin">
             <wp:posOffset>1615440</wp:posOffset>
@@ -274,7 +454,7 @@
         <w:noProof/>
       </w:rPr>
       <w:drawing>
-        <wp:anchor distT="0" distB="0" distL="114300" distR="114300" simplePos="0" relativeHeight="251662336" behindDoc="1" locked="0" layoutInCell="1" allowOverlap="1" wp14:anchorId="16988B7E" wp14:editId="407B3B8E">
+        <wp:anchor distT="0" distB="0" distL="114300" distR="114300" simplePos="0" relativeHeight="251661312" behindDoc="1" locked="0" layoutInCell="1" allowOverlap="1" wp14:anchorId="16988B7E" wp14:editId="407B3B8E">
           <wp:simplePos x="0" y="0"/>
           <wp:positionH relativeFrom="column">
             <wp:posOffset>3415665</wp:posOffset>
@@ -1837,6 +2017,25 @@
       <w:shd w:val="clear" w:color="auto" w:fill="E1DFDD"/>
     </w:rPr>
   </w:style>
+  <w:style w:type="table" w:styleId="TableGrid">
+    <w:name w:val="Table Grid"/>
+    <w:basedOn w:val="TableNormal"/>
+    <w:uiPriority w:val="39"/>
+    <w:rsid w:val="00FE4F34"/>
+    <w:pPr>
+      <w:spacing w:after="0" w:line="240" w:lineRule="auto"/>
+    </w:pPr>
+    <w:tblPr>
+      <w:tblBorders>
+        <w:top w:val="single" w:sz="4" w:space="0" w:color="auto"/>
+        <w:left w:val="single" w:sz="4" w:space="0" w:color="auto"/>
+        <w:bottom w:val="single" w:sz="4" w:space="0" w:color="auto"/>
+        <w:right w:val="single" w:sz="4" w:space="0" w:color="auto"/>
+        <w:insideH w:val="single" w:sz="4" w:space="0" w:color="auto"/>
+        <w:insideV w:val="single" w:sz="4" w:space="0" w:color="auto"/>
+      </w:tblBorders>
+    </w:tblPr>
+  </w:style>
 </w:styles>
 </file>
 

</xml_diff>

<commit_message>
Completed a draft template to be filled out with the real data
</commit_message>
<xml_diff>
--- a/R/MonthlyReportAndTables/styles_reference.docx
+++ b/R/MonthlyReportAndTables/styles_reference.docx
@@ -2,182 +2,6 @@
 <file path=word/document.xml><?xml version="1.0" encoding="utf-8"?>
 <w:document xmlns:wpc="http://schemas.microsoft.com/office/word/2010/wordprocessingCanvas" xmlns:cx="http://schemas.microsoft.com/office/drawing/2014/chartex" xmlns:cx1="http://schemas.microsoft.com/office/drawing/2015/9/8/chartex" xmlns:cx2="http://schemas.microsoft.com/office/drawing/2015/10/21/chartex" xmlns:cx3="http://schemas.microsoft.com/office/drawing/2016/5/9/chartex" xmlns:cx4="http://schemas.microsoft.com/office/drawing/2016/5/10/chartex" xmlns:cx5="http://schemas.microsoft.com/office/drawing/2016/5/11/chartex" xmlns:cx6="http://schemas.microsoft.com/office/drawing/2016/5/12/chartex" xmlns:cx7="http://schemas.microsoft.com/office/drawing/2016/5/13/chartex" xmlns:cx8="http://schemas.microsoft.com/office/drawing/2016/5/14/chartex" xmlns:mc="http://schemas.openxmlformats.org/markup-compatibility/2006" xmlns:aink="http://schemas.microsoft.com/office/drawing/2016/ink" xmlns:am3d="http://schemas.microsoft.com/office/drawing/2017/model3d" xmlns:o="urn:schemas-microsoft-com:office:office" xmlns:r="http://schemas.openxmlformats.org/officeDocument/2006/relationships" xmlns:m="http://schemas.openxmlformats.org/officeDocument/2006/math" xmlns:v="urn:schemas-microsoft-com:vml" xmlns:wp14="http://schemas.microsoft.com/office/word/2010/wordprocessingDrawing" xmlns:wp="http://schemas.openxmlformats.org/drawingml/2006/wordprocessingDrawing" xmlns:w10="urn:schemas-microsoft-com:office:word" xmlns:w="http://schemas.openxmlformats.org/wordprocessingml/2006/main" xmlns:w14="http://schemas.microsoft.com/office/word/2010/wordml" xmlns:w15="http://schemas.microsoft.com/office/word/2012/wordml" xmlns:w16cid="http://schemas.microsoft.com/office/word/2016/wordml/cid" xmlns:w16se="http://schemas.microsoft.com/office/word/2015/wordml/symex" xmlns:wpg="http://schemas.microsoft.com/office/word/2010/wordprocessingGroup" xmlns:wpi="http://schemas.microsoft.com/office/word/2010/wordprocessingInk" xmlns:wne="http://schemas.microsoft.com/office/word/2006/wordml" xmlns:wps="http://schemas.microsoft.com/office/word/2010/wordprocessingShape" mc:Ignorable="w14 w15 w16se w16cid wp14">
   <w:body>
-    <w:tbl>
-      <w:tblPr>
-        <w:tblStyle w:val="TableGrid"/>
-        <w:tblpPr w:leftFromText="180" w:rightFromText="180" w:vertAnchor="text" w:horzAnchor="page" w:tblpX="15148" w:tblpY="-503"/>
-        <w:tblOverlap w:val="never"/>
-        <w:tblW w:w="0" w:type="auto"/>
-        <w:tblLook w:val="04A0" w:firstRow="1" w:lastRow="0" w:firstColumn="1" w:lastColumn="0" w:noHBand="0" w:noVBand="1"/>
-      </w:tblPr>
-      <w:tblGrid>
-        <w:gridCol w:w="250"/>
-        <w:gridCol w:w="284"/>
-        <w:gridCol w:w="283"/>
-        <w:gridCol w:w="284"/>
-        <w:gridCol w:w="283"/>
-      </w:tblGrid>
-      <w:tr>
-        <w:tc>
-          <w:tcPr>
-            <w:tcW w:w="250" w:type="dxa"/>
-          </w:tcPr>
-          <w:p/>
-        </w:tc>
-        <w:tc>
-          <w:tcPr>
-            <w:tcW w:w="284" w:type="dxa"/>
-          </w:tcPr>
-          <w:p/>
-        </w:tc>
-        <w:tc>
-          <w:tcPr>
-            <w:tcW w:w="283" w:type="dxa"/>
-          </w:tcPr>
-          <w:p/>
-        </w:tc>
-        <w:tc>
-          <w:tcPr>
-            <w:tcW w:w="284" w:type="dxa"/>
-          </w:tcPr>
-          <w:p/>
-        </w:tc>
-        <w:tc>
-          <w:tcPr>
-            <w:tcW w:w="283" w:type="dxa"/>
-          </w:tcPr>
-          <w:p/>
-        </w:tc>
-      </w:tr>
-      <w:tr>
-        <w:tc>
-          <w:tcPr>
-            <w:tcW w:w="250" w:type="dxa"/>
-          </w:tcPr>
-          <w:p/>
-        </w:tc>
-        <w:tc>
-          <w:tcPr>
-            <w:tcW w:w="284" w:type="dxa"/>
-          </w:tcPr>
-          <w:p/>
-        </w:tc>
-        <w:tc>
-          <w:tcPr>
-            <w:tcW w:w="283" w:type="dxa"/>
-          </w:tcPr>
-          <w:p/>
-        </w:tc>
-        <w:tc>
-          <w:tcPr>
-            <w:tcW w:w="284" w:type="dxa"/>
-          </w:tcPr>
-          <w:p/>
-        </w:tc>
-        <w:tc>
-          <w:tcPr>
-            <w:tcW w:w="283" w:type="dxa"/>
-          </w:tcPr>
-          <w:p/>
-        </w:tc>
-      </w:tr>
-      <w:tr>
-        <w:tc>
-          <w:tcPr>
-            <w:tcW w:w="250" w:type="dxa"/>
-          </w:tcPr>
-          <w:p/>
-        </w:tc>
-        <w:tc>
-          <w:tcPr>
-            <w:tcW w:w="284" w:type="dxa"/>
-          </w:tcPr>
-          <w:p/>
-        </w:tc>
-        <w:tc>
-          <w:tcPr>
-            <w:tcW w:w="283" w:type="dxa"/>
-          </w:tcPr>
-          <w:p/>
-        </w:tc>
-        <w:tc>
-          <w:tcPr>
-            <w:tcW w:w="284" w:type="dxa"/>
-          </w:tcPr>
-          <w:p/>
-        </w:tc>
-        <w:tc>
-          <w:tcPr>
-            <w:tcW w:w="283" w:type="dxa"/>
-          </w:tcPr>
-          <w:p/>
-        </w:tc>
-      </w:tr>
-      <w:tr>
-        <w:tc>
-          <w:tcPr>
-            <w:tcW w:w="250" w:type="dxa"/>
-          </w:tcPr>
-          <w:p/>
-        </w:tc>
-        <w:tc>
-          <w:tcPr>
-            <w:tcW w:w="284" w:type="dxa"/>
-          </w:tcPr>
-          <w:p/>
-        </w:tc>
-        <w:tc>
-          <w:tcPr>
-            <w:tcW w:w="283" w:type="dxa"/>
-          </w:tcPr>
-          <w:p/>
-        </w:tc>
-        <w:tc>
-          <w:tcPr>
-            <w:tcW w:w="284" w:type="dxa"/>
-          </w:tcPr>
-          <w:p/>
-        </w:tc>
-        <w:tc>
-          <w:tcPr>
-            <w:tcW w:w="283" w:type="dxa"/>
-          </w:tcPr>
-          <w:p/>
-        </w:tc>
-      </w:tr>
-      <w:tr>
-        <w:tc>
-          <w:tcPr>
-            <w:tcW w:w="250" w:type="dxa"/>
-          </w:tcPr>
-          <w:p/>
-        </w:tc>
-        <w:tc>
-          <w:tcPr>
-            <w:tcW w:w="284" w:type="dxa"/>
-          </w:tcPr>
-          <w:p/>
-        </w:tc>
-        <w:tc>
-          <w:tcPr>
-            <w:tcW w:w="283" w:type="dxa"/>
-          </w:tcPr>
-          <w:p/>
-        </w:tc>
-        <w:tc>
-          <w:tcPr>
-            <w:tcW w:w="284" w:type="dxa"/>
-          </w:tcPr>
-          <w:p/>
-        </w:tc>
-        <w:tc>
-          <w:tcPr>
-            <w:tcW w:w="283" w:type="dxa"/>
-          </w:tcPr>
-          <w:p/>
-        </w:tc>
-      </w:tr>
-    </w:tbl>
     <w:p>
       <w:pPr>
         <w:pStyle w:val="Title"/>
@@ -217,7 +41,6 @@
       <w:pgSz w:w="16838" w:h="11906" w:orient="landscape"/>
       <w:pgMar w:top="142" w:right="678" w:bottom="284" w:left="567" w:header="0" w:footer="0" w:gutter="0"/>
       <w:cols w:num="2" w:space="708"/>
-      <w:titlePg/>
       <w:docGrid w:linePitch="360"/>
     </w:sectPr>
   </w:body>
@@ -272,12 +95,218 @@
       <w:rPr>
         <w:noProof/>
       </w:rPr>
+      <w:drawing>
+        <wp:anchor distT="0" distB="0" distL="114300" distR="114300" simplePos="0" relativeHeight="251669504" behindDoc="1" locked="0" layoutInCell="1" allowOverlap="1" wp14:anchorId="5B69A6DA" wp14:editId="503FD429">
+          <wp:simplePos x="0" y="0"/>
+          <wp:positionH relativeFrom="column">
+            <wp:posOffset>57150</wp:posOffset>
+          </wp:positionH>
+          <wp:positionV relativeFrom="paragraph">
+            <wp:posOffset>19050</wp:posOffset>
+          </wp:positionV>
+          <wp:extent cx="1224280" cy="1534160"/>
+          <wp:effectExtent l="0" t="0" r="0" b="0"/>
+          <wp:wrapTopAndBottom/>
+          <wp:docPr id="3" name="Picture 3" descr="Coat of arms of Vanuatu - Wikipedia"/>
+          <wp:cNvGraphicFramePr>
+            <a:graphicFrameLocks xmlns:a="http://schemas.openxmlformats.org/drawingml/2006/main" noChangeAspect="1"/>
+          </wp:cNvGraphicFramePr>
+          <a:graphic xmlns:a="http://schemas.openxmlformats.org/drawingml/2006/main">
+            <a:graphicData uri="http://schemas.openxmlformats.org/drawingml/2006/picture">
+              <pic:pic xmlns:pic="http://schemas.openxmlformats.org/drawingml/2006/picture">
+                <pic:nvPicPr>
+                  <pic:cNvPr id="0" name="Picture 5" descr="Coat of arms of Vanuatu - Wikipedia"/>
+                  <pic:cNvPicPr>
+                    <a:picLocks noChangeAspect="1" noChangeArrowheads="1"/>
+                  </pic:cNvPicPr>
+                </pic:nvPicPr>
+                <pic:blipFill>
+                  <a:blip r:embed="rId1" cstate="print">
+                    <a:extLst>
+                      <a:ext uri="{28A0092B-C50C-407E-A947-70E740481C1C}">
+                        <a14:useLocalDpi xmlns:a14="http://schemas.microsoft.com/office/drawing/2010/main" val="0"/>
+                      </a:ext>
+                    </a:extLst>
+                  </a:blip>
+                  <a:srcRect/>
+                  <a:stretch>
+                    <a:fillRect/>
+                  </a:stretch>
+                </pic:blipFill>
+                <pic:spPr bwMode="auto">
+                  <a:xfrm>
+                    <a:off x="0" y="0"/>
+                    <a:ext cx="1224280" cy="1534160"/>
+                  </a:xfrm>
+                  <a:prstGeom prst="rect">
+                    <a:avLst/>
+                  </a:prstGeom>
+                  <a:solidFill>
+                    <a:schemeClr val="bg1"/>
+                  </a:solidFill>
+                  <a:ln>
+                    <a:noFill/>
+                  </a:ln>
+                </pic:spPr>
+              </pic:pic>
+            </a:graphicData>
+          </a:graphic>
+          <wp14:sizeRelH relativeFrom="page">
+            <wp14:pctWidth>0</wp14:pctWidth>
+          </wp14:sizeRelH>
+          <wp14:sizeRelV relativeFrom="page">
+            <wp14:pctHeight>0</wp14:pctHeight>
+          </wp14:sizeRelV>
+        </wp:anchor>
+      </w:drawing>
+    </w:r>
+    <w:r>
+      <w:rPr>
+        <w:noProof/>
+      </w:rPr>
+      <w:drawing>
+        <wp:anchor distT="0" distB="0" distL="114300" distR="114300" simplePos="0" relativeHeight="251665408" behindDoc="1" locked="0" layoutInCell="1" allowOverlap="1" wp14:anchorId="01A3E9AE" wp14:editId="3BBB0E46">
+          <wp:simplePos x="0" y="0"/>
+          <wp:positionH relativeFrom="column">
+            <wp:posOffset>3472815</wp:posOffset>
+          </wp:positionH>
+          <wp:positionV relativeFrom="paragraph">
+            <wp:posOffset>406400</wp:posOffset>
+          </wp:positionV>
+          <wp:extent cx="1184275" cy="1162050"/>
+          <wp:effectExtent l="0" t="0" r="0" b="0"/>
+          <wp:wrapTopAndBottom/>
+          <wp:docPr id="2" name="Picture 2" descr="Vanuatu 2030"/>
+          <wp:cNvGraphicFramePr>
+            <a:graphicFrameLocks xmlns:a="http://schemas.openxmlformats.org/drawingml/2006/main" noChangeAspect="1"/>
+          </wp:cNvGraphicFramePr>
+          <a:graphic xmlns:a="http://schemas.openxmlformats.org/drawingml/2006/main">
+            <a:graphicData uri="http://schemas.openxmlformats.org/drawingml/2006/picture">
+              <pic:pic xmlns:pic="http://schemas.openxmlformats.org/drawingml/2006/picture">
+                <pic:nvPicPr>
+                  <pic:cNvPr id="0" name="Picture 3" descr="Vanuatu 2030"/>
+                  <pic:cNvPicPr>
+                    <a:picLocks noChangeAspect="1" noChangeArrowheads="1"/>
+                  </pic:cNvPicPr>
+                </pic:nvPicPr>
+                <pic:blipFill>
+                  <a:blip r:embed="rId2" cstate="print">
+                    <a:extLst>
+                      <a:ext uri="{28A0092B-C50C-407E-A947-70E740481C1C}">
+                        <a14:useLocalDpi xmlns:a14="http://schemas.microsoft.com/office/drawing/2010/main" val="0"/>
+                      </a:ext>
+                    </a:extLst>
+                  </a:blip>
+                  <a:srcRect/>
+                  <a:stretch>
+                    <a:fillRect/>
+                  </a:stretch>
+                </pic:blipFill>
+                <pic:spPr bwMode="auto">
+                  <a:xfrm>
+                    <a:off x="0" y="0"/>
+                    <a:ext cx="1184275" cy="1162050"/>
+                  </a:xfrm>
+                  <a:prstGeom prst="rect">
+                    <a:avLst/>
+                  </a:prstGeom>
+                  <a:noFill/>
+                  <a:ln>
+                    <a:noFill/>
+                  </a:ln>
+                </pic:spPr>
+              </pic:pic>
+            </a:graphicData>
+          </a:graphic>
+          <wp14:sizeRelH relativeFrom="page">
+            <wp14:pctWidth>0</wp14:pctWidth>
+          </wp14:sizeRelH>
+          <wp14:sizeRelV relativeFrom="page">
+            <wp14:pctHeight>0</wp14:pctHeight>
+          </wp14:sizeRelV>
+        </wp:anchor>
+      </w:drawing>
+    </w:r>
+    <w:r>
+      <w:rPr>
+        <w:noProof/>
+      </w:rPr>
+      <w:drawing>
+        <wp:anchor distT="0" distB="0" distL="114300" distR="114300" simplePos="0" relativeHeight="251649024" behindDoc="1" locked="0" layoutInCell="1" allowOverlap="1" wp14:anchorId="07C5740C" wp14:editId="121F640E">
+          <wp:simplePos x="0" y="0"/>
+          <wp:positionH relativeFrom="margin">
+            <wp:posOffset>1672590</wp:posOffset>
+          </wp:positionH>
+          <wp:positionV relativeFrom="paragraph">
+            <wp:posOffset>304800</wp:posOffset>
+          </wp:positionV>
+          <wp:extent cx="1286510" cy="1224915"/>
+          <wp:effectExtent l="0" t="0" r="0" b="0"/>
+          <wp:wrapTopAndBottom/>
+          <wp:docPr id="1" name="Picture 1"/>
+          <wp:cNvGraphicFramePr>
+            <a:graphicFrameLocks xmlns:a="http://schemas.openxmlformats.org/drawingml/2006/main" noChangeAspect="1"/>
+          </wp:cNvGraphicFramePr>
+          <a:graphic xmlns:a="http://schemas.openxmlformats.org/drawingml/2006/main">
+            <a:graphicData uri="http://schemas.openxmlformats.org/drawingml/2006/picture">
+              <pic:pic xmlns:pic="http://schemas.openxmlformats.org/drawingml/2006/picture">
+                <pic:nvPicPr>
+                  <pic:cNvPr id="0" name="Picture 1"/>
+                  <pic:cNvPicPr>
+                    <a:picLocks noChangeAspect="1" noChangeArrowheads="1"/>
+                  </pic:cNvPicPr>
+                </pic:nvPicPr>
+                <pic:blipFill rotWithShape="1">
+                  <a:blip r:embed="rId3">
+                    <a:extLst>
+                      <a:ext uri="{28A0092B-C50C-407E-A947-70E740481C1C}">
+                        <a14:useLocalDpi xmlns:a14="http://schemas.microsoft.com/office/drawing/2010/main" val="0"/>
+                      </a:ext>
+                    </a:extLst>
+                  </a:blip>
+                  <a:srcRect r="81489"/>
+                  <a:stretch/>
+                </pic:blipFill>
+                <pic:spPr bwMode="auto">
+                  <a:xfrm>
+                    <a:off x="0" y="0"/>
+                    <a:ext cx="1286510" cy="1224915"/>
+                  </a:xfrm>
+                  <a:prstGeom prst="rect">
+                    <a:avLst/>
+                  </a:prstGeom>
+                  <a:noFill/>
+                  <a:ln>
+                    <a:noFill/>
+                  </a:ln>
+                  <a:extLst>
+                    <a:ext uri="{53640926-AAD7-44D8-BBD7-CCE9431645EC}">
+                      <a14:shadowObscured xmlns:a14="http://schemas.microsoft.com/office/drawing/2010/main"/>
+                    </a:ext>
+                  </a:extLst>
+                </pic:spPr>
+              </pic:pic>
+            </a:graphicData>
+          </a:graphic>
+          <wp14:sizeRelH relativeFrom="page">
+            <wp14:pctWidth>0</wp14:pctWidth>
+          </wp14:sizeRelH>
+          <wp14:sizeRelV relativeFrom="page">
+            <wp14:pctHeight>0</wp14:pctHeight>
+          </wp14:sizeRelV>
+        </wp:anchor>
+      </w:drawing>
+    </w:r>
+    <w:r>
+      <w:rPr>
+        <w:noProof/>
+      </w:rPr>
       <w:pict w14:anchorId="1B520158">
         <v:shapetype id="_x0000_t202" coordsize="21600,21600" o:spt="202" path="m,l,21600r21600,l21600,xe">
           <v:stroke joinstyle="miter"/>
           <v:path gradientshapeok="t" o:connecttype="rect"/>
         </v:shapetype>
-        <v:shape id="MSIPCMb4dc4244a5c215068b87cb75" o:spid="_x0000_s2055" type="#_x0000_t202" alt="{&quot;HashCode&quot;:-1291824593,&quot;Height&quot;:595.0,&quot;Width&quot;:841.0,&quot;Placement&quot;:&quot;Header&quot;,&quot;Index&quot;:&quot;Primary&quot;,&quot;Section&quot;:1,&quot;Top&quot;:0.0,&quot;Left&quot;:0.0}" style="position:absolute;margin-left:0;margin-top:15pt;width:841.9pt;height:21.55pt;z-index:251658752;mso-wrap-style:square;mso-position-horizontal:absolute;mso-position-horizontal-relative:page;mso-position-vertical:absolute;mso-position-vertical-relative:page;v-text-anchor:top" o:allowincell="f" filled="f" stroked="f">
+        <v:shape id="MSIPCMb4dc4244a5c215068b87cb75" o:spid="_x0000_s2055" type="#_x0000_t202" alt="{&quot;HashCode&quot;:-1291824593,&quot;Height&quot;:595.0,&quot;Width&quot;:841.0,&quot;Placement&quot;:&quot;Header&quot;,&quot;Index&quot;:&quot;Primary&quot;,&quot;Section&quot;:1,&quot;Top&quot;:0.0,&quot;Left&quot;:0.0}" style="position:absolute;margin-left:0;margin-top:15pt;width:841.9pt;height:21.55pt;z-index:251660288;mso-wrap-style:square;mso-position-horizontal:absolute;mso-position-horizontal-relative:page;mso-position-vertical:absolute;mso-position-vertical-relative:page;v-text-anchor:top" o:allowincell="f" filled="f" stroked="f">
           <v:textbox style="mso-next-textbox:#MSIPCMb4dc4244a5c215068b87cb75" inset="20pt,0,,0">
             <w:txbxContent>
               <w:p>
@@ -315,7 +344,7 @@
         <w:noProof/>
       </w:rPr>
       <w:drawing>
-        <wp:anchor distT="0" distB="0" distL="114300" distR="114300" simplePos="0" relativeHeight="251669504" behindDoc="1" locked="0" layoutInCell="1" allowOverlap="1" wp14:anchorId="0AF2012F" wp14:editId="4859366E">
+        <wp:anchor distT="0" distB="0" distL="114300" distR="114300" simplePos="0" relativeHeight="251661312" behindDoc="1" locked="0" layoutInCell="1" allowOverlap="1" wp14:anchorId="0AF2012F" wp14:editId="594E31A5">
           <wp:simplePos x="0" y="0"/>
           <wp:positionH relativeFrom="column">
             <wp:posOffset>0</wp:posOffset>
@@ -384,7 +413,7 @@
         <w:noProof/>
       </w:rPr>
       <w:drawing>
-        <wp:anchor distT="0" distB="0" distL="114300" distR="114300" simplePos="0" relativeHeight="251653120" behindDoc="1" locked="0" layoutInCell="1" allowOverlap="1" wp14:anchorId="632D4BC7" wp14:editId="52A898BE">
+        <wp:anchor distT="0" distB="0" distL="114300" distR="114300" simplePos="0" relativeHeight="251653120" behindDoc="1" locked="0" layoutInCell="1" allowOverlap="1" wp14:anchorId="632D4BC7" wp14:editId="27D36880">
           <wp:simplePos x="0" y="0"/>
           <wp:positionH relativeFrom="margin">
             <wp:posOffset>1615440</wp:posOffset>
@@ -454,7 +483,7 @@
         <w:noProof/>
       </w:rPr>
       <w:drawing>
-        <wp:anchor distT="0" distB="0" distL="114300" distR="114300" simplePos="0" relativeHeight="251661312" behindDoc="1" locked="0" layoutInCell="1" allowOverlap="1" wp14:anchorId="16988B7E" wp14:editId="407B3B8E">
+        <wp:anchor distT="0" distB="0" distL="114300" distR="114300" simplePos="0" relativeHeight="251656192" behindDoc="1" locked="0" layoutInCell="1" allowOverlap="1" wp14:anchorId="16988B7E" wp14:editId="745CBD01">
           <wp:simplePos x="0" y="0"/>
           <wp:positionH relativeFrom="column">
             <wp:posOffset>3415665</wp:posOffset>
@@ -525,7 +554,7 @@
           <v:stroke joinstyle="miter"/>
           <v:path gradientshapeok="t" o:connecttype="rect"/>
         </v:shapetype>
-        <v:shape id="MSIPCM1f1042feb87b19cb95378a3d" o:spid="_x0000_s2059" type="#_x0000_t202" alt="{&quot;HashCode&quot;:-1291824593,&quot;Height&quot;:595.0,&quot;Width&quot;:841.0,&quot;Placement&quot;:&quot;Header&quot;,&quot;Index&quot;:&quot;FirstPage&quot;,&quot;Section&quot;:1,&quot;Top&quot;:0.0,&quot;Left&quot;:0.0}" style="position:absolute;margin-left:0;margin-top:15pt;width:841.9pt;height:21.55pt;z-index:251659776;mso-wrap-style:square;mso-position-horizontal:absolute;mso-position-horizontal-relative:page;mso-position-vertical:absolute;mso-position-vertical-relative:page;v-text-anchor:top" o:allowincell="f" filled="f" stroked="f">
+        <v:shape id="MSIPCM1f1042feb87b19cb95378a3d" o:spid="_x0000_s2059" type="#_x0000_t202" alt="{&quot;HashCode&quot;:-1291824593,&quot;Height&quot;:595.0,&quot;Width&quot;:841.0,&quot;Placement&quot;:&quot;Header&quot;,&quot;Index&quot;:&quot;FirstPage&quot;,&quot;Section&quot;:1,&quot;Top&quot;:0.0,&quot;Left&quot;:0.0}" style="position:absolute;margin-left:0;margin-top:15pt;width:841.9pt;height:21.55pt;z-index:251661312;mso-wrap-style:square;mso-position-horizontal:absolute;mso-position-horizontal-relative:page;mso-position-vertical:absolute;mso-position-vertical-relative:page;v-text-anchor:top" o:allowincell="f" filled="f" stroked="f">
           <v:textbox style="mso-next-textbox:#MSIPCM1f1042feb87b19cb95378a3d" inset="20pt,0,,0">
             <w:txbxContent>
               <w:p>
@@ -1406,9 +1435,9 @@
     <w:uiPriority w:val="9"/>
     <w:unhideWhenUsed/>
     <w:qFormat/>
-    <w:rsid w:val="003022A9"/>
+    <w:rsid w:val="00E2219B"/>
     <w:pPr>
-      <w:spacing w:after="0"/>
+      <w:spacing w:after="120"/>
       <w:outlineLvl w:val="1"/>
     </w:pPr>
     <w:rPr>
@@ -1973,7 +2002,7 @@
     <w:basedOn w:val="DefaultParagraphFont"/>
     <w:link w:val="Heading2"/>
     <w:uiPriority w:val="9"/>
-    <w:rsid w:val="003022A9"/>
+    <w:rsid w:val="00E2219B"/>
     <w:rPr>
       <w:rFonts w:ascii="Times New Roman" w:hAnsi="Times New Roman" w:cs="Times New Roman"/>
       <w:b/>

</xml_diff>